<commit_message>
back from Purta Vallarta
</commit_message>
<xml_diff>
--- a/FOLDER/DOC/generic.docx
+++ b/FOLDER/DOC/generic.docx
@@ -171,6 +171,8 @@
         </w:rPr>
         <w:t>X</w:t>
       </w:r>
+      <w:bookmarkStart w:id="0" w:name="atty_for_top"/>
+      <w:bookmarkEnd w:id="0"/>
     </w:p>
     <w:p>
       <w:pPr>
@@ -249,7 +251,7 @@
                 <w:szCs w:val="28"/>
               </w:rPr>
             </w:pPr>
-            <w:bookmarkStart w:id="0" w:name="_zzmpFIXED_CaptionTable"/>
+            <w:bookmarkStart w:id="1" w:name="_zzmpFIXED_CaptionTable"/>
             <w:r>
               <w:rPr>
                 <w:rFonts w:cs="Arial"/>
@@ -257,8 +259,8 @@
               </w:rPr>
               <w:t>X</w:t>
             </w:r>
-            <w:bookmarkStart w:id="1" w:name="plt_caption"/>
-            <w:bookmarkEnd w:id="1"/>
+            <w:bookmarkStart w:id="2" w:name="plt_caption"/>
+            <w:bookmarkEnd w:id="2"/>
             <w:r>
               <w:rPr>
                 <w:rFonts w:cs="Arial"/>
@@ -318,8 +320,8 @@
               </w:rPr>
               <w:t>X</w:t>
             </w:r>
-            <w:bookmarkStart w:id="2" w:name="def_caption"/>
-            <w:bookmarkEnd w:id="2"/>
+            <w:bookmarkStart w:id="3" w:name="def_caption"/>
+            <w:bookmarkEnd w:id="3"/>
             <w:r>
               <w:rPr>
                 <w:rFonts w:cs="Arial"/>
@@ -397,8 +399,6 @@
               </w:rPr>
               <w:t xml:space="preserve">No. </w:t>
             </w:r>
-            <w:bookmarkStart w:id="3" w:name="cn"/>
-            <w:bookmarkEnd w:id="3"/>
           </w:p>
           <w:p>
             <w:bookmarkStart w:id="4" w:name="caption_title"/>
@@ -511,7 +511,7 @@
           </w:p>
         </w:tc>
       </w:tr>
-      <w:bookmarkEnd w:id="0"/>
+      <w:bookmarkEnd w:id="1"/>
     </w:tbl>
     <w:p>
       <w:pPr>
@@ -551,7 +551,7 @@
         </w:rPr>
         <w:t>laintiff, X</w:t>
       </w:r>
-      <w:bookmarkStart w:id="9" w:name="atty_for"/>
+      <w:bookmarkStart w:id="9" w:name="atty_for_middle"/>
       <w:bookmarkEnd w:id="9"/>
       <w:r>
         <w:rPr>
@@ -713,7 +713,7 @@
           <w:rFonts w:cs="Arial"/>
           <w:noProof/>
         </w:rPr>
-        <w:t>3/22/24</w:t>
+        <w:t>4/3/24</w:t>
       </w:r>
       <w:r>
         <w:rPr>
@@ -820,6 +820,10 @@
         <w:tab/>
         <w:t xml:space="preserve">Attorney for </w:t>
       </w:r>
+      <w:bookmarkStart w:id="10" w:name="atty_for"/>
+      <w:bookmarkStart w:id="11" w:name="atty_for_bottom"/>
+      <w:bookmarkEnd w:id="10"/>
+      <w:bookmarkEnd w:id="11"/>
     </w:p>
     <w:p>
       <w:pPr>
@@ -997,7 +1001,15 @@
         <w:rPr>
           <w:rFonts w:cs="Arial"/>
         </w:rPr>
-        <w:t xml:space="preserve">S.D.S.C. Case No. CASE_NUMBER </w:t>
+        <w:t xml:space="preserve">S.D.S.C. Case No. </w:t>
+      </w:r>
+      <w:bookmarkStart w:id="12" w:name="cn"/>
+      <w:bookmarkEnd w:id="12"/>
+      <w:r>
+        <w:rPr>
+          <w:rFonts w:cs="Arial"/>
+        </w:rPr>
+        <w:t xml:space="preserve"> </w:t>
       </w:r>
     </w:p>
     <w:p>

</xml_diff>